<commit_message>
gadha has been added
</commit_message>
<xml_diff>
--- a/souvenir/upto/IIT te roo ektadin.docx
+++ b/souvenir/upto/IIT te roo ektadin.docx
@@ -6,6 +6,28 @@
       <w:pPr>
         <w:rPr>
           <w:rFonts w:ascii="Nirmala UI" w:hAnsi="Nirmala UI" w:cs="Nirmala UI"/>
+          <w:sz w:val="40"/>
+          <w:szCs w:val="40"/>
+          <w:lang w:bidi="bn-IN"/>
+        </w:rPr>
+      </w:pPr>
+      <w:r>
+        <w:rPr>
+          <w:rFonts w:ascii="Nirmala UI" w:hAnsi="Nirmala UI" w:cs="Nirmala UI" w:hint="cs"/>
+          <w:sz w:val="40"/>
+          <w:szCs w:val="40"/>
+          <w:cs/>
+          <w:lang w:bidi="bn-IN"/>
+        </w:rPr>
+        <w:t xml:space="preserve">আই আই টি তে আরও একদিন </w:t>
+      </w:r>
+      <w:bookmarkStart w:id="0" w:name="_GoBack"/>
+      <w:bookmarkEnd w:id="0"/>
+    </w:p>
+    <w:p>
+      <w:pPr>
+        <w:rPr>
+          <w:rFonts w:ascii="Nirmala UI" w:hAnsi="Nirmala UI" w:cs="Nirmala UI"/>
           <w:lang w:bidi="bn-IN"/>
         </w:rPr>
       </w:pPr>
@@ -3923,6 +3945,7 @@
           <w:cs/>
           <w:lang w:bidi="bn-IN"/>
         </w:rPr>
+        <w:lastRenderedPageBreak/>
         <w:t xml:space="preserve">ক্লাসে শামীম তুর্য ব্যতিত আর ২-১ জনকে তুমি বলে ডাকে। আই.আই.টি প্রথম তুর্যের সাথেই দেখা হয়েছিল শামীমের। সকালে তেমন কেউই নাস্তা করার সময় পায় না। বলতে গেলে যেদিন </w:t>
       </w:r>
       <w:r>
@@ -3969,7 +3992,6 @@
           <w:cs/>
           <w:lang w:bidi="bn-IN"/>
         </w:rPr>
-        <w:lastRenderedPageBreak/>
         <w:t>স্যারের ক্লাস থাকে। শামীম নিজেও জানে বজলু বাসা থেকে খেয়ে এসেছে। যেহেতু অন্য কেউ বিরক্ত করুক বা না করুক সে বিরক্ত করে। তাই যেখানেই যাক বজলুকে ডাকতে কখনো ভোলে না। যদিও সে কখনো ধনাত্মক সাড়া পায়নি।</w:t>
       </w:r>
       <w:r>
@@ -5223,17 +5245,7 @@
           <w:cs/>
           <w:lang w:bidi="bn-IN"/>
         </w:rPr>
-        <w:t xml:space="preserve">যাই হোক। অনেক গালগল্প হল। এখন শেষ করা দরকার। ভাল কোন শেষ পাচ্ছি না। কি লিখব খুজে পাচ্ছিলাম না। লিখতে লিখতে যে কি লিখলাম নিজেও কিছু বুঝতে পারছিনা। এই লেখা শেষ হচ্ছে, কিন্তু হচ্ছে না। আজ হয়ত পারলাম না ভাল কিছু লিখে মন খুশি করতে। হয়ত একদিন পারব। হয়ত পারব না। আশা রাখুন, দোয়া রাখুন, ভাল আছি, ভাল থাকুন। </w:t>
-      </w:r>
-      <w:bookmarkStart w:id="0" w:name="_GoBack"/>
-      <w:bookmarkEnd w:id="0"/>
-      <w:r>
-        <w:rPr>
-          <w:rFonts w:ascii="Nirmala UI" w:hAnsi="Nirmala UI" w:cs="Nirmala UI" w:hint="cs"/>
-          <w:cs/>
-          <w:lang w:bidi="bn-IN"/>
-        </w:rPr>
-        <w:t xml:space="preserve"> </w:t>
+        <w:t xml:space="preserve">যাই হোক। অনেক গালগল্প হল। এখন শেষ করা দরকার। ভাল কোন শেষ পাচ্ছি না। কি লিখব খুজে পাচ্ছিলাম না। লিখতে লিখতে যে কি লিখলাম নিজেও কিছু বুঝতে পারছিনা। এই লেখা শেষ হচ্ছে, কিন্তু হচ্ছে না। আজ হয়ত পারলাম না ভাল কিছু লিখে মন খুশি করতে। হয়ত একদিন পারব। হয়ত পারব না। আশা রাখুন, দোয়া রাখুন, ভাল আছি, ভাল থাকুন।  </w:t>
       </w:r>
     </w:p>
     <w:p>

</xml_diff>